<commit_message>
Calculs des IP pour CSGO
</commit_message>
<xml_diff>
--- a/ressources et autres/Plages IP possibles.docx
+++ b/ressources et autres/Plages IP possibles.docx
@@ -13,13 +13,20 @@
         <w:t>68.4</w:t>
       </w:r>
       <w:r>
-        <w:t>4.0 255.</w:t>
+        <w:t>4.0</w:t>
+      </w:r>
+      <w:r>
+        <w:t>.</w:t>
+      </w:r>
+      <w:r>
+        <w:t>255.</w:t>
       </w:r>
       <w:r>
         <w:t>255.255.0/</w:t>
       </w:r>
-      <w:bookmarkStart w:id="0" w:name="_GoBack"/>
-      <w:bookmarkEnd w:id="0"/>
+      <w:r>
+        <w:t>16</w:t>
+      </w:r>
     </w:p>
     <w:p>
       <w:r>
@@ -31,17 +38,35 @@
     </w:p>
     <w:p>
       <w:r>
-        <w:t>SR : 240 PC</w:t>
+        <w:t>SR</w:t>
+      </w:r>
+      <w:r>
+        <w:t xml:space="preserve"> 1</w:t>
+      </w:r>
+      <w:r>
+        <w:t> : 240 PC</w:t>
       </w:r>
     </w:p>
     <w:p>
       <w:r>
-        <w:t>SR : 144 PC</w:t>
+        <w:t>SR</w:t>
+      </w:r>
+      <w:r>
+        <w:t xml:space="preserve"> 2</w:t>
+      </w:r>
+      <w:r>
+        <w:t> : 144 PC</w:t>
       </w:r>
     </w:p>
     <w:p>
       <w:r>
-        <w:t xml:space="preserve">SR : </w:t>
+        <w:t>SR</w:t>
+      </w:r>
+      <w:r>
+        <w:t xml:space="preserve"> 3</w:t>
+      </w:r>
+      <w:r>
+        <w:t xml:space="preserve"> : </w:t>
       </w:r>
       <w:r>
         <w:t>x PC</w:t>
@@ -54,7 +79,486 @@
       <w:r>
         <w:t>8 PC</w:t>
       </w:r>
+      <w:r>
+        <w:t xml:space="preserve"> + 1 serveur + 1 switch</w:t>
+      </w:r>
     </w:p>
+    <w:tbl>
+      <w:tblPr>
+        <w:tblStyle w:val="Grilledutableau"/>
+        <w:tblpPr w:leftFromText="141" w:rightFromText="141" w:vertAnchor="text" w:horzAnchor="page" w:tblpX="466" w:tblpY="290"/>
+        <w:tblW w:w="10759" w:type="dxa"/>
+        <w:tblLook w:val="04A0" w:firstRow="1" w:lastRow="0" w:firstColumn="1" w:lastColumn="0" w:noHBand="0" w:noVBand="1"/>
+      </w:tblPr>
+      <w:tblGrid>
+        <w:gridCol w:w="2151"/>
+        <w:gridCol w:w="2151"/>
+        <w:gridCol w:w="2151"/>
+        <w:gridCol w:w="2153"/>
+        <w:gridCol w:w="2153"/>
+      </w:tblGrid>
+      <w:tr>
+        <w:trPr>
+          <w:trHeight w:val="619"/>
+        </w:trPr>
+        <w:tc>
+          <w:tcPr>
+            <w:tcW w:w="2151" w:type="dxa"/>
+            <w:vAlign w:val="center"/>
+          </w:tcPr>
+          <w:p>
+            <w:pPr>
+              <w:jc w:val="center"/>
+              <w:rPr>
+                <w:b/>
+              </w:rPr>
+            </w:pPr>
+            <w:r>
+              <w:rPr>
+                <w:b/>
+              </w:rPr>
+              <w:t>Nom du réseau</w:t>
+            </w:r>
+          </w:p>
+        </w:tc>
+        <w:tc>
+          <w:tcPr>
+            <w:tcW w:w="2151" w:type="dxa"/>
+            <w:vAlign w:val="center"/>
+          </w:tcPr>
+          <w:p>
+            <w:pPr>
+              <w:jc w:val="center"/>
+              <w:rPr>
+                <w:b/>
+              </w:rPr>
+            </w:pPr>
+            <w:r>
+              <w:rPr>
+                <w:b/>
+              </w:rPr>
+              <w:t>Taille</w:t>
+            </w:r>
+          </w:p>
+        </w:tc>
+        <w:tc>
+          <w:tcPr>
+            <w:tcW w:w="2151" w:type="dxa"/>
+            <w:vAlign w:val="center"/>
+          </w:tcPr>
+          <w:p>
+            <w:pPr>
+              <w:jc w:val="center"/>
+            </w:pPr>
+            <w:r>
+              <w:rPr>
+                <w:b/>
+              </w:rPr>
+              <w:t>Adresse du réseau</w:t>
+            </w:r>
+          </w:p>
+        </w:tc>
+        <w:tc>
+          <w:tcPr>
+            <w:tcW w:w="2153" w:type="dxa"/>
+            <w:vAlign w:val="center"/>
+          </w:tcPr>
+          <w:p>
+            <w:pPr>
+              <w:jc w:val="center"/>
+              <w:rPr>
+                <w:b/>
+              </w:rPr>
+            </w:pPr>
+            <w:r>
+              <w:rPr>
+                <w:b/>
+              </w:rPr>
+              <w:t>Masque</w:t>
+            </w:r>
+            <w:r>
+              <w:rPr>
+                <w:b/>
+              </w:rPr>
+              <w:t xml:space="preserve"> </w:t>
+            </w:r>
+          </w:p>
+        </w:tc>
+        <w:tc>
+          <w:tcPr>
+            <w:tcW w:w="2153" w:type="dxa"/>
+            <w:vAlign w:val="center"/>
+          </w:tcPr>
+          <w:p>
+            <w:pPr>
+              <w:jc w:val="center"/>
+              <w:rPr>
+                <w:b/>
+              </w:rPr>
+            </w:pPr>
+            <w:r>
+              <w:rPr>
+                <w:b/>
+              </w:rPr>
+              <w:t>Plage IP</w:t>
+            </w:r>
+          </w:p>
+        </w:tc>
+      </w:tr>
+      <w:tr>
+        <w:trPr>
+          <w:trHeight w:val="607"/>
+        </w:trPr>
+        <w:tc>
+          <w:tcPr>
+            <w:tcW w:w="2151" w:type="dxa"/>
+            <w:vAlign w:val="center"/>
+          </w:tcPr>
+          <w:p>
+            <w:pPr>
+              <w:jc w:val="center"/>
+            </w:pPr>
+            <w:proofErr w:type="spellStart"/>
+            <w:r>
+              <w:t>LOL</w:t>
+            </w:r>
+            <w:proofErr w:type="spellEnd"/>
+          </w:p>
+        </w:tc>
+        <w:tc>
+          <w:tcPr>
+            <w:tcW w:w="2151" w:type="dxa"/>
+            <w:vAlign w:val="center"/>
+          </w:tcPr>
+          <w:p>
+            <w:pPr>
+              <w:jc w:val="center"/>
+            </w:pPr>
+            <w:r>
+              <w:t>240</w:t>
+            </w:r>
+          </w:p>
+        </w:tc>
+        <w:tc>
+          <w:tcPr>
+            <w:tcW w:w="2151" w:type="dxa"/>
+            <w:vAlign w:val="center"/>
+          </w:tcPr>
+          <w:p>
+            <w:pPr>
+              <w:jc w:val="center"/>
+            </w:pPr>
+          </w:p>
+        </w:tc>
+        <w:tc>
+          <w:tcPr>
+            <w:tcW w:w="2153" w:type="dxa"/>
+            <w:vAlign w:val="center"/>
+          </w:tcPr>
+          <w:p>
+            <w:pPr>
+              <w:jc w:val="center"/>
+            </w:pPr>
+          </w:p>
+        </w:tc>
+        <w:tc>
+          <w:tcPr>
+            <w:tcW w:w="2153" w:type="dxa"/>
+            <w:vAlign w:val="center"/>
+          </w:tcPr>
+          <w:p>
+            <w:pPr>
+              <w:jc w:val="center"/>
+            </w:pPr>
+          </w:p>
+        </w:tc>
+      </w:tr>
+      <w:tr>
+        <w:trPr>
+          <w:trHeight w:val="619"/>
+        </w:trPr>
+        <w:tc>
+          <w:tcPr>
+            <w:tcW w:w="2151" w:type="dxa"/>
+            <w:vAlign w:val="center"/>
+          </w:tcPr>
+          <w:p>
+            <w:pPr>
+              <w:jc w:val="center"/>
+            </w:pPr>
+            <w:proofErr w:type="spellStart"/>
+            <w:r>
+              <w:t>Hearthstone</w:t>
+            </w:r>
+            <w:proofErr w:type="spellEnd"/>
+            <w:r>
+              <w:t xml:space="preserve"> / </w:t>
+            </w:r>
+            <w:proofErr w:type="spellStart"/>
+            <w:r>
+              <w:t>PUBG</w:t>
+            </w:r>
+            <w:proofErr w:type="spellEnd"/>
+            <w:r>
+              <w:t xml:space="preserve"> / </w:t>
+            </w:r>
+            <w:r>
+              <w:t>Rocket League</w:t>
+            </w:r>
+          </w:p>
+        </w:tc>
+        <w:tc>
+          <w:tcPr>
+            <w:tcW w:w="2151" w:type="dxa"/>
+            <w:vAlign w:val="center"/>
+          </w:tcPr>
+          <w:p>
+            <w:pPr>
+              <w:jc w:val="center"/>
+            </w:pPr>
+            <w:r>
+              <w:t>144</w:t>
+            </w:r>
+          </w:p>
+        </w:tc>
+        <w:tc>
+          <w:tcPr>
+            <w:tcW w:w="2151" w:type="dxa"/>
+            <w:vAlign w:val="center"/>
+          </w:tcPr>
+          <w:p>
+            <w:pPr>
+              <w:jc w:val="center"/>
+            </w:pPr>
+          </w:p>
+        </w:tc>
+        <w:tc>
+          <w:tcPr>
+            <w:tcW w:w="2153" w:type="dxa"/>
+            <w:vAlign w:val="center"/>
+          </w:tcPr>
+          <w:p>
+            <w:pPr>
+              <w:jc w:val="center"/>
+            </w:pPr>
+          </w:p>
+        </w:tc>
+        <w:tc>
+          <w:tcPr>
+            <w:tcW w:w="2153" w:type="dxa"/>
+            <w:vAlign w:val="center"/>
+          </w:tcPr>
+          <w:p>
+            <w:pPr>
+              <w:jc w:val="center"/>
+            </w:pPr>
+          </w:p>
+        </w:tc>
+      </w:tr>
+      <w:tr>
+        <w:trPr>
+          <w:trHeight w:val="619"/>
+        </w:trPr>
+        <w:tc>
+          <w:tcPr>
+            <w:tcW w:w="2151" w:type="dxa"/>
+            <w:vAlign w:val="center"/>
+          </w:tcPr>
+          <w:p>
+            <w:pPr>
+              <w:jc w:val="center"/>
+            </w:pPr>
+            <w:r>
+              <w:t>Wifi publique</w:t>
+            </w:r>
+          </w:p>
+        </w:tc>
+        <w:tc>
+          <w:tcPr>
+            <w:tcW w:w="2151" w:type="dxa"/>
+            <w:vAlign w:val="center"/>
+          </w:tcPr>
+          <w:p>
+            <w:pPr>
+              <w:jc w:val="center"/>
+            </w:pPr>
+            <w:proofErr w:type="gramStart"/>
+            <w:r>
+              <w:t>x</w:t>
+            </w:r>
+            <w:proofErr w:type="gramEnd"/>
+          </w:p>
+        </w:tc>
+        <w:tc>
+          <w:tcPr>
+            <w:tcW w:w="2151" w:type="dxa"/>
+            <w:vAlign w:val="center"/>
+          </w:tcPr>
+          <w:p>
+            <w:pPr>
+              <w:jc w:val="center"/>
+            </w:pPr>
+          </w:p>
+        </w:tc>
+        <w:tc>
+          <w:tcPr>
+            <w:tcW w:w="2153" w:type="dxa"/>
+            <w:vAlign w:val="center"/>
+          </w:tcPr>
+          <w:p>
+            <w:pPr>
+              <w:jc w:val="center"/>
+            </w:pPr>
+          </w:p>
+        </w:tc>
+        <w:tc>
+          <w:tcPr>
+            <w:tcW w:w="2153" w:type="dxa"/>
+            <w:vAlign w:val="center"/>
+          </w:tcPr>
+          <w:p>
+            <w:pPr>
+              <w:jc w:val="center"/>
+            </w:pPr>
+          </w:p>
+        </w:tc>
+      </w:tr>
+      <w:tr>
+        <w:trPr>
+          <w:trHeight w:val="619"/>
+        </w:trPr>
+        <w:tc>
+          <w:tcPr>
+            <w:tcW w:w="2151" w:type="dxa"/>
+            <w:vAlign w:val="center"/>
+          </w:tcPr>
+          <w:p>
+            <w:pPr>
+              <w:jc w:val="center"/>
+            </w:pPr>
+            <w:proofErr w:type="spellStart"/>
+            <w:r>
+              <w:t>CSGO</w:t>
+            </w:r>
+            <w:proofErr w:type="spellEnd"/>
+          </w:p>
+          <w:p>
+            <w:pPr>
+              <w:jc w:val="center"/>
+            </w:pPr>
+            <w:r>
+              <w:t>(Non connecté à Internet)</w:t>
+            </w:r>
+          </w:p>
+        </w:tc>
+        <w:tc>
+          <w:tcPr>
+            <w:tcW w:w="2151" w:type="dxa"/>
+            <w:vAlign w:val="center"/>
+          </w:tcPr>
+          <w:p>
+            <w:pPr>
+              <w:jc w:val="center"/>
+            </w:pPr>
+            <w:r>
+              <w:t>1</w:t>
+            </w:r>
+            <w:r>
+              <w:t>30</w:t>
+            </w:r>
+          </w:p>
+        </w:tc>
+        <w:tc>
+          <w:tcPr>
+            <w:tcW w:w="2151" w:type="dxa"/>
+            <w:vAlign w:val="center"/>
+          </w:tcPr>
+          <w:p>
+            <w:pPr>
+              <w:jc w:val="center"/>
+            </w:pPr>
+            <w:r>
+              <w:t>192.19</w:t>
+            </w:r>
+            <w:r>
+              <w:t>8.</w:t>
+            </w:r>
+            <w:r>
+              <w:t>34</w:t>
+            </w:r>
+            <w:r>
+              <w:t>.0</w:t>
+            </w:r>
+          </w:p>
+        </w:tc>
+        <w:tc>
+          <w:tcPr>
+            <w:tcW w:w="2153" w:type="dxa"/>
+            <w:vAlign w:val="center"/>
+          </w:tcPr>
+          <w:p>
+            <w:pPr>
+              <w:jc w:val="center"/>
+            </w:pPr>
+            <w:r>
+              <w:t>255.255.255.0</w:t>
+            </w:r>
+          </w:p>
+        </w:tc>
+        <w:tc>
+          <w:tcPr>
+            <w:tcW w:w="2153" w:type="dxa"/>
+            <w:vAlign w:val="center"/>
+          </w:tcPr>
+          <w:p>
+            <w:pPr>
+              <w:jc w:val="center"/>
+            </w:pPr>
+            <w:r>
+              <w:t>192.168.</w:t>
+            </w:r>
+            <w:r>
+              <w:t>34</w:t>
+            </w:r>
+            <w:r>
+              <w:t>.</w:t>
+            </w:r>
+            <w:r>
+              <w:t>1</w:t>
+            </w:r>
+          </w:p>
+          <w:p>
+            <w:pPr>
+              <w:jc w:val="center"/>
+            </w:pPr>
+            <w:proofErr w:type="gramStart"/>
+            <w:r>
+              <w:t>à</w:t>
+            </w:r>
+            <w:proofErr w:type="gramEnd"/>
+          </w:p>
+          <w:p>
+            <w:pPr>
+              <w:jc w:val="center"/>
+            </w:pPr>
+            <w:r>
+              <w:t>192.168.</w:t>
+            </w:r>
+            <w:r>
+              <w:t>34</w:t>
+            </w:r>
+            <w:r>
+              <w:t>.1</w:t>
+            </w:r>
+            <w:r>
+              <w:t>31</w:t>
+            </w:r>
+            <w:bookmarkStart w:id="0" w:name="_GoBack"/>
+            <w:bookmarkEnd w:id="0"/>
+          </w:p>
+        </w:tc>
+      </w:tr>
+    </w:tbl>
     <w:p/>
     <w:p/>
     <w:sectPr>
@@ -525,6 +1029,25 @@
       <w:u w:val="single"/>
     </w:rPr>
   </w:style>
+  <w:style w:type="table" w:styleId="Grilledutableau">
+    <w:name w:val="Table Grid"/>
+    <w:basedOn w:val="TableauNormal"/>
+    <w:uiPriority w:val="39"/>
+    <w:rsid w:val="00E76AA4"/>
+    <w:pPr>
+      <w:spacing w:after="0" w:line="240" w:lineRule="auto"/>
+    </w:pPr>
+    <w:tblPr>
+      <w:tblBorders>
+        <w:top w:val="single" w:sz="4" w:space="0" w:color="auto"/>
+        <w:left w:val="single" w:sz="4" w:space="0" w:color="auto"/>
+        <w:bottom w:val="single" w:sz="4" w:space="0" w:color="auto"/>
+        <w:right w:val="single" w:sz="4" w:space="0" w:color="auto"/>
+        <w:insideH w:val="single" w:sz="4" w:space="0" w:color="auto"/>
+        <w:insideV w:val="single" w:sz="4" w:space="0" w:color="auto"/>
+      </w:tblBorders>
+    </w:tblPr>
+  </w:style>
 </w:styles>
 </file>
 

</xml_diff>

<commit_message>
Petite mise à jour
</commit_message>
<xml_diff>
--- a/ressources et autres/Plages IP possibles.docx
+++ b/ressources et autres/Plages IP possibles.docx
@@ -25,7 +25,7 @@
         <w:t>255.255.0/</w:t>
       </w:r>
       <w:r>
-        <w:t>16</w:t>
+        <w:t>24</w:t>
       </w:r>
     </w:p>
     <w:p>
@@ -37,38 +37,125 @@
       </w:r>
     </w:p>
     <w:p>
-      <w:r>
+      <w:pPr>
+        <w:rPr>
+          <w:lang w:val="en-US"/>
+        </w:rPr>
+      </w:pPr>
+      <w:r>
+        <w:rPr>
+          <w:lang w:val="en-US"/>
+        </w:rPr>
         <w:t>SR</w:t>
       </w:r>
       <w:r>
-        <w:t xml:space="preserve"> 1</w:t>
-      </w:r>
-      <w:r>
-        <w:t> : 240 PC</w:t>
+        <w:rPr>
+          <w:lang w:val="en-US"/>
+        </w:rPr>
+        <w:t xml:space="preserve"> </w:t>
+      </w:r>
+      <w:proofErr w:type="gramStart"/>
+      <w:r>
+        <w:rPr>
+          <w:lang w:val="en-US"/>
+        </w:rPr>
+        <w:t>1</w:t>
+      </w:r>
+      <w:r>
+        <w:rPr>
+          <w:lang w:val="en-US"/>
+        </w:rPr>
+        <w:t> :</w:t>
+      </w:r>
+      <w:proofErr w:type="gramEnd"/>
+      <w:r>
+        <w:rPr>
+          <w:lang w:val="en-US"/>
+        </w:rPr>
+        <w:t xml:space="preserve"> 240 PC</w:t>
       </w:r>
     </w:p>
     <w:p>
-      <w:r>
+      <w:pPr>
+        <w:rPr>
+          <w:lang w:val="en-US"/>
+        </w:rPr>
+      </w:pPr>
+      <w:r>
+        <w:rPr>
+          <w:lang w:val="en-US"/>
+        </w:rPr>
         <w:t>SR</w:t>
       </w:r>
       <w:r>
-        <w:t xml:space="preserve"> 2</w:t>
-      </w:r>
-      <w:r>
-        <w:t> : 144 PC</w:t>
+        <w:rPr>
+          <w:lang w:val="en-US"/>
+        </w:rPr>
+        <w:t xml:space="preserve"> </w:t>
+      </w:r>
+      <w:proofErr w:type="gramStart"/>
+      <w:r>
+        <w:rPr>
+          <w:lang w:val="en-US"/>
+        </w:rPr>
+        <w:t>2</w:t>
+      </w:r>
+      <w:r>
+        <w:rPr>
+          <w:lang w:val="en-US"/>
+        </w:rPr>
+        <w:t> :</w:t>
+      </w:r>
+      <w:proofErr w:type="gramEnd"/>
+      <w:r>
+        <w:rPr>
+          <w:lang w:val="en-US"/>
+        </w:rPr>
+        <w:t xml:space="preserve"> 144 PC</w:t>
       </w:r>
     </w:p>
     <w:p>
-      <w:r>
+      <w:pPr>
+        <w:rPr>
+          <w:lang w:val="en-US"/>
+        </w:rPr>
+      </w:pPr>
+      <w:r>
+        <w:rPr>
+          <w:lang w:val="en-US"/>
+        </w:rPr>
         <w:t>SR</w:t>
       </w:r>
       <w:r>
-        <w:t xml:space="preserve"> 3</w:t>
-      </w:r>
-      <w:r>
-        <w:t xml:space="preserve"> : </w:t>
-      </w:r>
-      <w:r>
+        <w:rPr>
+          <w:lang w:val="en-US"/>
+        </w:rPr>
+        <w:t xml:space="preserve"> </w:t>
+      </w:r>
+      <w:proofErr w:type="gramStart"/>
+      <w:r>
+        <w:rPr>
+          <w:lang w:val="en-US"/>
+        </w:rPr>
+        <w:t>3</w:t>
+      </w:r>
+      <w:r>
+        <w:rPr>
+          <w:lang w:val="en-US"/>
+        </w:rPr>
+        <w:t> :</w:t>
+      </w:r>
+      <w:proofErr w:type="gramEnd"/>
+      <w:r>
+        <w:rPr>
+          <w:lang w:val="en-US"/>
+        </w:rPr>
+        <w:t xml:space="preserve"> </w:t>
+      </w:r>
+      <w:r>
+        <w:rPr>
+          <w:lang w:val="en-US"/>
+        </w:rPr>
         <w:t>x PC</w:t>
       </w:r>
     </w:p>
@@ -82,6 +169,8 @@
       <w:r>
         <w:t xml:space="preserve"> + 1 serveur + 1 switch</w:t>
       </w:r>
+      <w:bookmarkStart w:id="0" w:name="_GoBack"/>
+      <w:bookmarkEnd w:id="0"/>
     </w:p>
     <w:tbl>
       <w:tblPr>
@@ -553,8 +642,6 @@
             <w:r>
               <w:t>31</w:t>
             </w:r>
-            <w:bookmarkStart w:id="0" w:name="_GoBack"/>
-            <w:bookmarkEnd w:id="0"/>
           </w:p>
         </w:tc>
       </w:tr>

</xml_diff>

<commit_message>
Plages d'adresses IP complété
- Création de toute les plage IP
- Mise à jour du budget
</commit_message>
<xml_diff>
--- a/ressources et autres/Plages IP possibles.docx
+++ b/ressources et autres/Plages IP possibles.docx
@@ -169,8 +169,6 @@
       <w:r>
         <w:t xml:space="preserve"> + 1 serveur + 1 switch</w:t>
       </w:r>
-      <w:bookmarkStart w:id="0" w:name="_GoBack"/>
-      <w:bookmarkEnd w:id="0"/>
     </w:p>
     <w:tbl>
       <w:tblPr>
@@ -337,6 +335,21 @@
             <w:pPr>
               <w:jc w:val="center"/>
             </w:pPr>
+            <w:r>
+              <w:t>192.1</w:t>
+            </w:r>
+            <w:r>
+              <w:t>6</w:t>
+            </w:r>
+            <w:r>
+              <w:t>8.</w:t>
+            </w:r>
+            <w:r>
+              <w:t>23</w:t>
+            </w:r>
+            <w:r>
+              <w:t>.0</w:t>
+            </w:r>
           </w:p>
         </w:tc>
         <w:tc>
@@ -348,6 +361,9 @@
             <w:pPr>
               <w:jc w:val="center"/>
             </w:pPr>
+            <w:r>
+              <w:t>255.255.255.0</w:t>
+            </w:r>
           </w:p>
         </w:tc>
         <w:tc>
@@ -359,6 +375,31 @@
             <w:pPr>
               <w:jc w:val="center"/>
             </w:pPr>
+            <w:r>
+              <w:t>192</w:t>
+            </w:r>
+            <w:r>
+              <w:t>.168.</w:t>
+            </w:r>
+            <w:r>
+              <w:t>23.1</w:t>
+            </w:r>
+          </w:p>
+          <w:p>
+            <w:pPr>
+              <w:jc w:val="center"/>
+            </w:pPr>
+            <w:r>
+              <w:t>À</w:t>
+            </w:r>
+          </w:p>
+          <w:p>
+            <w:pPr>
+              <w:jc w:val="center"/>
+            </w:pPr>
+            <w:r>
+              <w:t>192.168.23.241</w:t>
+            </w:r>
           </w:p>
         </w:tc>
       </w:tr>
@@ -389,10 +430,7 @@
             </w:r>
             <w:proofErr w:type="spellEnd"/>
             <w:r>
-              <w:t xml:space="preserve"> / </w:t>
-            </w:r>
-            <w:r>
-              <w:t>Rocket League</w:t>
+              <w:t xml:space="preserve"> / Rocket League</w:t>
             </w:r>
           </w:p>
         </w:tc>
@@ -419,6 +457,21 @@
             <w:pPr>
               <w:jc w:val="center"/>
             </w:pPr>
+            <w:r>
+              <w:t>192.1</w:t>
+            </w:r>
+            <w:r>
+              <w:t>6</w:t>
+            </w:r>
+            <w:r>
+              <w:t>8.</w:t>
+            </w:r>
+            <w:r>
+              <w:t>12</w:t>
+            </w:r>
+            <w:r>
+              <w:t>.0</w:t>
+            </w:r>
           </w:p>
         </w:tc>
         <w:tc>
@@ -430,6 +483,9 @@
             <w:pPr>
               <w:jc w:val="center"/>
             </w:pPr>
+            <w:r>
+              <w:t>255.255.255.0</w:t>
+            </w:r>
           </w:p>
         </w:tc>
         <w:tc>
@@ -441,6 +497,28 @@
             <w:pPr>
               <w:jc w:val="center"/>
             </w:pPr>
+            <w:r>
+              <w:t>192.168.12.1</w:t>
+            </w:r>
+          </w:p>
+          <w:p>
+            <w:pPr>
+              <w:jc w:val="center"/>
+            </w:pPr>
+            <w:r>
+              <w:t>À</w:t>
+            </w:r>
+          </w:p>
+          <w:p>
+            <w:pPr>
+              <w:jc w:val="center"/>
+            </w:pPr>
+            <w:r>
+              <w:t>192.168.12.</w:t>
+            </w:r>
+            <w:r>
+              <w:t>145</w:t>
+            </w:r>
           </w:p>
         </w:tc>
       </w:tr>
@@ -487,6 +565,21 @@
             <w:pPr>
               <w:jc w:val="center"/>
             </w:pPr>
+            <w:r>
+              <w:t>192.1</w:t>
+            </w:r>
+            <w:r>
+              <w:t>6</w:t>
+            </w:r>
+            <w:r>
+              <w:t>8.</w:t>
+            </w:r>
+            <w:r>
+              <w:t>78</w:t>
+            </w:r>
+            <w:r>
+              <w:t>.0</w:t>
+            </w:r>
           </w:p>
         </w:tc>
         <w:tc>
@@ -498,6 +591,9 @@
             <w:pPr>
               <w:jc w:val="center"/>
             </w:pPr>
+            <w:r>
+              <w:t>255.255.255.0</w:t>
+            </w:r>
           </w:p>
         </w:tc>
         <w:tc>
@@ -509,6 +605,37 @@
             <w:pPr>
               <w:jc w:val="center"/>
             </w:pPr>
+            <w:r>
+              <w:t>192.168.78.1</w:t>
+            </w:r>
+          </w:p>
+          <w:p>
+            <w:pPr>
+              <w:jc w:val="center"/>
+            </w:pPr>
+            <w:r>
+              <w:t>À</w:t>
+            </w:r>
+          </w:p>
+          <w:p>
+            <w:pPr>
+              <w:jc w:val="center"/>
+            </w:pPr>
+            <w:r>
+              <w:t>192.168.</w:t>
+            </w:r>
+            <w:r>
+              <w:t>78.</w:t>
+            </w:r>
+            <w:r>
+              <w:t>2</w:t>
+            </w:r>
+            <w:r>
+              <w:t>5</w:t>
+            </w:r>
+            <w:r>
+              <w:t>4</w:t>
+            </w:r>
           </w:p>
         </w:tc>
       </w:tr>
@@ -550,10 +677,7 @@
               <w:jc w:val="center"/>
             </w:pPr>
             <w:r>
-              <w:t>1</w:t>
-            </w:r>
-            <w:r>
-              <w:t>30</w:t>
+              <w:t>130</w:t>
             </w:r>
           </w:p>
         </w:tc>
@@ -567,16 +691,13 @@
               <w:jc w:val="center"/>
             </w:pPr>
             <w:r>
-              <w:t>192.19</w:t>
-            </w:r>
-            <w:r>
-              <w:t>8.</w:t>
-            </w:r>
-            <w:r>
-              <w:t>34</w:t>
-            </w:r>
-            <w:r>
-              <w:t>.0</w:t>
+              <w:t>192.1</w:t>
+            </w:r>
+            <w:r>
+              <w:t>6</w:t>
+            </w:r>
+            <w:r>
+              <w:t>8.34.0</w:t>
             </w:r>
           </w:p>
         </w:tc>
@@ -604,16 +725,7 @@
               <w:jc w:val="center"/>
             </w:pPr>
             <w:r>
-              <w:t>192.168.</w:t>
-            </w:r>
-            <w:r>
-              <w:t>34</w:t>
-            </w:r>
-            <w:r>
-              <w:t>.</w:t>
-            </w:r>
-            <w:r>
-              <w:t>1</w:t>
+              <w:t>192.168.34.1</w:t>
             </w:r>
           </w:p>
           <w:p>
@@ -631,23 +743,17 @@
               <w:jc w:val="center"/>
             </w:pPr>
             <w:r>
-              <w:t>192.168.</w:t>
-            </w:r>
-            <w:r>
-              <w:t>34</w:t>
-            </w:r>
-            <w:r>
-              <w:t>.1</w:t>
-            </w:r>
-            <w:r>
-              <w:t>31</w:t>
+              <w:t>192.168.34.131</w:t>
             </w:r>
           </w:p>
         </w:tc>
       </w:tr>
     </w:tbl>
     <w:p/>
-    <w:p/>
+    <w:p>
+      <w:bookmarkStart w:id="0" w:name="_GoBack"/>
+      <w:bookmarkEnd w:id="0"/>
+    </w:p>
     <w:sectPr>
       <w:pgSz w:w="11906" w:h="16838"/>
       <w:pgMar w:top="1417" w:right="1417" w:bottom="1417" w:left="1417" w:header="708" w:footer="708" w:gutter="0"/>

</xml_diff>